<commit_message>
Revisão dos Bancos Relacionais
</commit_message>
<xml_diff>
--- a/Apostila dos Banco de Dados/Apostila MySQL.docx
+++ b/Apostila dos Banco de Dados/Apostila MySQL.docx
@@ -985,8 +985,6 @@
         </w:rPr>
         <w:tab/>
       </w:r>
-      <w:bookmarkStart w:id="0" w:name="_GoBack"/>
-      <w:bookmarkEnd w:id="0"/>
       <w:r>
         <w:rPr>
           <w:rFonts w:hint="default" w:ascii="Bahnschrift Light SemiCondensed" w:hAnsi="Bahnschrift Light SemiCondensed" w:cs="Bahnschrift Light SemiCondensed"/>
@@ -3885,53 +3883,7 @@
           <w:szCs w:val="24"/>
           <w:lang w:val="pt-BR"/>
         </w:rPr>
-        <w:t xml:space="preserve">Comando utilizado para analisar </w:t>
-      </w:r>
-    </w:p>
-    <w:p>
-      <w:pPr>
-        <w:jc w:val="left"/>
-        <w:rPr>
-          <w:rFonts w:hint="default" w:ascii="Bahnschrift Light SemiCondensed" w:hAnsi="Bahnschrift Light SemiCondensed"/>
-          <w:b w:val="0"/>
-          <w:bCs w:val="0"/>
-          <w:i w:val="0"/>
-          <w:iCs w:val="0"/>
-          <w:color w:val="auto"/>
-          <w:sz w:val="24"/>
-          <w:szCs w:val="24"/>
-          <w:lang w:val="pt-BR"/>
-        </w:rPr>
-      </w:pPr>
-    </w:p>
-    <w:p>
-      <w:pPr>
-        <w:jc w:val="left"/>
-        <w:rPr>
-          <w:rFonts w:hint="default" w:ascii="Bahnschrift Light SemiCondensed" w:hAnsi="Bahnschrift Light SemiCondensed"/>
-          <w:b w:val="0"/>
-          <w:bCs w:val="0"/>
-          <w:i w:val="0"/>
-          <w:iCs w:val="0"/>
-          <w:color w:val="auto"/>
-          <w:sz w:val="24"/>
-          <w:szCs w:val="24"/>
-          <w:lang w:val="pt-BR"/>
-        </w:rPr>
-      </w:pPr>
-      <w:r>
-        <w:rPr>
-          <w:rFonts w:hint="default" w:ascii="Bahnschrift Light SemiCondensed" w:hAnsi="Bahnschrift Light SemiCondensed"/>
-          <w:b w:val="0"/>
-          <w:bCs w:val="0"/>
-          <w:i w:val="0"/>
-          <w:iCs w:val="0"/>
-          <w:color w:val="auto"/>
-          <w:sz w:val="24"/>
-          <w:szCs w:val="24"/>
-          <w:lang w:val="pt-BR"/>
-        </w:rPr>
-        <w:t>todos os dados de uma tabela.</w:t>
+        <w:t>Comando utilizado para analisar todos os dados de uma tabela.</w:t>
       </w:r>
     </w:p>
     <w:p>
@@ -12951,65 +12903,6 @@
           <w:rFonts w:hint="default" w:ascii="Bahnschrift Light SemiCondensed" w:hAnsi="Bahnschrift Light SemiCondensed"/>
           <w:b w:val="0"/>
           <w:bCs w:val="0"/>
-          <w:i w:val="0"/>
-          <w:iCs w:val="0"/>
-          <w:color w:val="auto"/>
-          <w:sz w:val="24"/>
-          <w:szCs w:val="24"/>
-          <w:u w:val="single"/>
-          <w:lang w:val="pt-BR"/>
-        </w:rPr>
-      </w:pPr>
-      <w:r>
-        <w:rPr>
-          <w:rFonts w:hint="default" w:ascii="Bahnschrift Light SemiCondensed" w:hAnsi="Bahnschrift Light SemiCondensed"/>
-          <w:b/>
-          <w:bCs/>
-          <w:i w:val="0"/>
-          <w:iCs w:val="0"/>
-          <w:color w:val="auto"/>
-          <w:sz w:val="24"/>
-          <w:szCs w:val="24"/>
-          <w:u w:val="none"/>
-          <w:lang w:val="pt-BR"/>
-        </w:rPr>
-        <w:t>WHERE</w:t>
-      </w:r>
-      <w:r>
-        <w:rPr>
-          <w:rFonts w:hint="default" w:ascii="Bahnschrift Light SemiCondensed" w:hAnsi="Bahnschrift Light SemiCondensed"/>
-          <w:b w:val="0"/>
-          <w:bCs w:val="0"/>
-          <w:i w:val="0"/>
-          <w:iCs w:val="0"/>
-          <w:color w:val="auto"/>
-          <w:sz w:val="24"/>
-          <w:szCs w:val="24"/>
-          <w:u w:val="none"/>
-          <w:lang w:val="pt-BR"/>
-        </w:rPr>
-        <w:t xml:space="preserve"> </w:t>
-      </w:r>
-      <w:r>
-        <w:rPr>
-          <w:rFonts w:hint="default" w:ascii="Bahnschrift Light SemiCondensed" w:hAnsi="Bahnschrift Light SemiCondensed"/>
-          <w:b w:val="0"/>
-          <w:bCs w:val="0"/>
-          <w:i w:val="0"/>
-          <w:iCs w:val="0"/>
-          <w:color w:val="auto"/>
-          <w:sz w:val="24"/>
-          <w:szCs w:val="24"/>
-          <w:u w:val="single"/>
-          <w:lang w:val="pt-BR"/>
-        </w:rPr>
-        <w:t>coluna_da_tabela_númerica</w:t>
-      </w:r>
-      <w:r>
-        <w:rPr>
-          <w:rFonts w:hint="default" w:ascii="Bahnschrift Light SemiCondensed" w:hAnsi="Bahnschrift Light SemiCondensed"/>
-          <w:b w:val="0"/>
-          <w:bCs w:val="0"/>
           <w:i/>
           <w:iCs/>
           <w:color w:val="auto"/>
@@ -13018,11 +12911,87 @@
           <w:u w:val="none"/>
           <w:lang w:val="pt-BR"/>
         </w:rPr>
+      </w:pPr>
+      <w:r>
+        <w:rPr>
+          <w:rFonts w:hint="default" w:ascii="Bahnschrift Light SemiCondensed" w:hAnsi="Bahnschrift Light SemiCondensed"/>
+          <w:b/>
+          <w:bCs/>
+          <w:i w:val="0"/>
+          <w:iCs w:val="0"/>
+          <w:color w:val="auto"/>
+          <w:sz w:val="24"/>
+          <w:szCs w:val="24"/>
+          <w:u w:val="none"/>
+          <w:lang w:val="pt-BR"/>
+        </w:rPr>
+        <w:t>WHERE</w:t>
+      </w:r>
+      <w:r>
+        <w:rPr>
+          <w:rFonts w:hint="default" w:ascii="Bahnschrift Light SemiCondensed" w:hAnsi="Bahnschrift Light SemiCondensed"/>
+          <w:b w:val="0"/>
+          <w:bCs w:val="0"/>
+          <w:i w:val="0"/>
+          <w:iCs w:val="0"/>
+          <w:color w:val="auto"/>
+          <w:sz w:val="24"/>
+          <w:szCs w:val="24"/>
+          <w:u w:val="none"/>
+          <w:lang w:val="pt-BR"/>
+        </w:rPr>
         <w:t xml:space="preserve"> </w:t>
       </w:r>
       <w:r>
         <w:rPr>
           <w:rFonts w:hint="default" w:ascii="Bahnschrift Light SemiCondensed" w:hAnsi="Bahnschrift Light SemiCondensed"/>
+          <w:b w:val="0"/>
+          <w:bCs w:val="0"/>
+          <w:i w:val="0"/>
+          <w:iCs w:val="0"/>
+          <w:color w:val="auto"/>
+          <w:sz w:val="24"/>
+          <w:szCs w:val="24"/>
+          <w:u w:val="single"/>
+          <w:lang w:val="pt-BR"/>
+        </w:rPr>
+        <w:t>coluna_da_tabela_númerica</w:t>
+      </w:r>
+      <w:r>
+        <w:rPr>
+          <w:rFonts w:hint="default" w:ascii="Bahnschrift Light SemiCondensed" w:hAnsi="Bahnschrift Light SemiCondensed"/>
+          <w:b w:val="0"/>
+          <w:bCs w:val="0"/>
+          <w:i/>
+          <w:iCs/>
+          <w:color w:val="auto"/>
+          <w:sz w:val="24"/>
+          <w:szCs w:val="24"/>
+          <w:u w:val="none"/>
+          <w:lang w:val="pt-BR"/>
+        </w:rPr>
+        <w:t xml:space="preserve"> </w:t>
+      </w:r>
+    </w:p>
+    <w:p>
+      <w:pPr>
+        <w:jc w:val="left"/>
+        <w:rPr>
+          <w:rFonts w:hint="default" w:ascii="Bahnschrift Light SemiCondensed" w:hAnsi="Bahnschrift Light SemiCondensed"/>
+          <w:b w:val="0"/>
+          <w:bCs w:val="0"/>
+          <w:i w:val="0"/>
+          <w:iCs w:val="0"/>
+          <w:color w:val="auto"/>
+          <w:sz w:val="24"/>
+          <w:szCs w:val="24"/>
+          <w:u w:val="single"/>
+          <w:lang w:val="pt-BR"/>
+        </w:rPr>
+      </w:pPr>
+      <w:r>
+        <w:rPr>
+          <w:rFonts w:hint="default" w:ascii="Bahnschrift Light SemiCondensed" w:hAnsi="Bahnschrift Light SemiCondensed"/>
           <w:b/>
           <w:bCs/>
           <w:i w:val="0"/>
@@ -18233,6 +18202,329 @@
       <w:pPr>
         <w:jc w:val="left"/>
         <w:rPr>
+          <w:rFonts w:hint="default" w:ascii="Bahnschrift Light SemiCondensed" w:hAnsi="Bahnschrift Light SemiCondensed" w:eastAsia="SimSun" w:cs="Bahnschrift Light SemiCondensed"/>
+          <w:b w:val="0"/>
+          <w:bCs w:val="0"/>
+          <w:sz w:val="24"/>
+          <w:szCs w:val="24"/>
+          <w:u w:val="single"/>
+          <w:lang w:val="pt-BR"/>
+        </w:rPr>
+      </w:pPr>
+      <w:r>
+        <w:rPr>
+          <w:rFonts w:hint="default" w:ascii="Bahnschrift Light SemiCondensed" w:hAnsi="Bahnschrift Light SemiCondensed" w:eastAsia="SimSun" w:cs="Bahnschrift Light SemiCondensed"/>
+          <w:b w:val="0"/>
+          <w:bCs w:val="0"/>
+          <w:sz w:val="24"/>
+          <w:szCs w:val="24"/>
+        </w:rPr>
+        <w:t xml:space="preserve">SELECT </w:t>
+      </w:r>
+      <w:r>
+        <w:rPr>
+          <w:rFonts w:hint="default" w:ascii="Bahnschrift Light SemiCondensed" w:hAnsi="Bahnschrift Light SemiCondensed" w:eastAsia="SimSun" w:cs="Bahnschrift Light SemiCondensed"/>
+          <w:b w:val="0"/>
+          <w:bCs w:val="0"/>
+          <w:sz w:val="24"/>
+          <w:szCs w:val="24"/>
+          <w:u w:val="single"/>
+          <w:lang w:val="pt-BR"/>
+        </w:rPr>
+        <w:t>coluna_específica</w:t>
+      </w:r>
+      <w:r>
+        <w:rPr>
+          <w:rFonts w:hint="default" w:ascii="Bahnschrift Light SemiCondensed" w:hAnsi="Bahnschrift Light SemiCondensed" w:eastAsia="SimSun" w:cs="Bahnschrift Light SemiCondensed"/>
+          <w:b w:val="0"/>
+          <w:bCs w:val="0"/>
+          <w:sz w:val="24"/>
+          <w:szCs w:val="24"/>
+        </w:rPr>
+        <w:t xml:space="preserve"> FROM </w:t>
+      </w:r>
+      <w:r>
+        <w:rPr>
+          <w:rFonts w:hint="default" w:ascii="Bahnschrift Light SemiCondensed" w:hAnsi="Bahnschrift Light SemiCondensed" w:eastAsia="SimSun" w:cs="Bahnschrift Light SemiCondensed"/>
+          <w:b w:val="0"/>
+          <w:bCs w:val="0"/>
+          <w:sz w:val="24"/>
+          <w:szCs w:val="24"/>
+          <w:lang w:val="pt-BR"/>
+        </w:rPr>
+        <w:t>nome_da_</w:t>
+      </w:r>
+      <w:r>
+        <w:rPr>
+          <w:rFonts w:hint="default" w:ascii="Bahnschrift Light SemiCondensed" w:hAnsi="Bahnschrift Light SemiCondensed" w:eastAsia="SimSun" w:cs="Bahnschrift Light SemiCondensed"/>
+          <w:b w:val="0"/>
+          <w:bCs w:val="0"/>
+          <w:sz w:val="24"/>
+          <w:szCs w:val="24"/>
+          <w:u w:val="single"/>
+          <w:lang w:val="pt-BR"/>
+        </w:rPr>
+        <w:t>tabela</w:t>
+      </w:r>
+    </w:p>
+    <w:p>
+      <w:pPr>
+        <w:jc w:val="left"/>
+        <w:rPr>
+          <w:rFonts w:hint="default" w:ascii="Bahnschrift Light SemiCondensed" w:hAnsi="Bahnschrift Light SemiCondensed" w:eastAsia="SimSun" w:cs="Bahnschrift Light SemiCondensed"/>
+          <w:b w:val="0"/>
+          <w:bCs w:val="0"/>
+          <w:sz w:val="24"/>
+          <w:szCs w:val="24"/>
+          <w:lang w:val="pt-BR"/>
+        </w:rPr>
+      </w:pPr>
+      <w:r>
+        <w:rPr>
+          <w:rFonts w:hint="default" w:ascii="Bahnschrift Light SemiCondensed" w:hAnsi="Bahnschrift Light SemiCondensed" w:eastAsia="SimSun" w:cs="Bahnschrift Light SemiCondensed"/>
+          <w:b/>
+          <w:bCs/>
+          <w:sz w:val="24"/>
+          <w:szCs w:val="24"/>
+        </w:rPr>
+        <w:t>WHERE SUBSTRING</w:t>
+      </w:r>
+      <w:r>
+        <w:rPr>
+          <w:rFonts w:hint="default" w:ascii="Bahnschrift Light SemiCondensed" w:hAnsi="Bahnschrift Light SemiCondensed" w:eastAsia="SimSun" w:cs="Bahnschrift Light SemiCondensed"/>
+          <w:b/>
+          <w:bCs/>
+          <w:sz w:val="24"/>
+          <w:szCs w:val="24"/>
+          <w:lang w:val="pt-BR"/>
+        </w:rPr>
+        <w:t>_INDEX</w:t>
+      </w:r>
+      <w:r>
+        <w:rPr>
+          <w:rFonts w:hint="default" w:ascii="Bahnschrift Light SemiCondensed" w:hAnsi="Bahnschrift Light SemiCondensed" w:eastAsia="SimSun" w:cs="Bahnschrift Light SemiCondensed"/>
+          <w:b/>
+          <w:bCs/>
+          <w:sz w:val="24"/>
+          <w:szCs w:val="24"/>
+        </w:rPr>
+        <w:t>(</w:t>
+      </w:r>
+      <w:r>
+        <w:rPr>
+          <w:rFonts w:hint="default" w:ascii="Bahnschrift Light SemiCondensed" w:hAnsi="Bahnschrift Light SemiCondensed" w:eastAsia="SimSun" w:cs="Bahnschrift Light SemiCondensed"/>
+          <w:b w:val="0"/>
+          <w:bCs w:val="0"/>
+          <w:sz w:val="24"/>
+          <w:szCs w:val="24"/>
+          <w:u w:val="single"/>
+          <w:lang w:val="pt-BR"/>
+        </w:rPr>
+        <w:t>coluna_específica</w:t>
+      </w:r>
+      <w:r>
+        <w:rPr>
+          <w:rFonts w:hint="default" w:ascii="Bahnschrift Light SemiCondensed" w:hAnsi="Bahnschrift Light SemiCondensed" w:eastAsia="SimSun" w:cs="Bahnschrift Light SemiCondensed"/>
+          <w:b/>
+          <w:bCs/>
+          <w:sz w:val="24"/>
+          <w:szCs w:val="24"/>
+        </w:rPr>
+        <w:t xml:space="preserve">, </w:t>
+      </w:r>
+      <w:r>
+        <w:rPr>
+          <w:rFonts w:hint="default" w:ascii="Bahnschrift Light SemiCondensed" w:hAnsi="Bahnschrift Light SemiCondensed" w:eastAsia="SimSun" w:cs="Bahnschrift Light SemiCondensed"/>
+          <w:b/>
+          <w:bCs/>
+          <w:sz w:val="24"/>
+          <w:szCs w:val="24"/>
+          <w:lang w:val="pt-BR"/>
+        </w:rPr>
+        <w:t xml:space="preserve"> ‘  ’,  </w:t>
+      </w:r>
+      <w:r>
+        <w:rPr>
+          <w:rFonts w:hint="default" w:ascii="Bahnschrift Light SemiCondensed" w:hAnsi="Bahnschrift Light SemiCondensed" w:eastAsia="SimSun" w:cs="Bahnschrift Light SemiCondensed"/>
+          <w:b/>
+          <w:bCs/>
+          <w:sz w:val="24"/>
+          <w:szCs w:val="24"/>
+        </w:rPr>
+        <w:t xml:space="preserve">1) = </w:t>
+      </w:r>
+      <w:r>
+        <w:rPr>
+          <w:rFonts w:hint="default" w:ascii="Bahnschrift Light SemiCondensed" w:hAnsi="Bahnschrift Light SemiCondensed" w:eastAsia="SimSun" w:cs="Bahnschrift Light SemiCondensed"/>
+          <w:b/>
+          <w:bCs/>
+          <w:sz w:val="24"/>
+          <w:szCs w:val="24"/>
+          <w:lang w:val="pt-BR"/>
+        </w:rPr>
+        <w:t xml:space="preserve">LIKE </w:t>
+      </w:r>
+      <w:r>
+        <w:rPr>
+          <w:rFonts w:hint="default" w:ascii="Bahnschrift Light SemiCondensed" w:hAnsi="Bahnschrift Light SemiCondensed" w:eastAsia="SimSun" w:cs="Bahnschrift Light SemiCondensed"/>
+          <w:b/>
+          <w:bCs/>
+          <w:sz w:val="24"/>
+          <w:szCs w:val="24"/>
+        </w:rPr>
+        <w:t>'</w:t>
+      </w:r>
+      <w:r>
+        <w:rPr>
+          <w:rFonts w:hint="default" w:ascii="Bahnschrift Light SemiCondensed" w:hAnsi="Bahnschrift Light SemiCondensed" w:eastAsia="SimSun" w:cs="Bahnschrift Light SemiCondensed"/>
+          <w:b/>
+          <w:bCs/>
+          <w:sz w:val="24"/>
+          <w:szCs w:val="24"/>
+          <w:lang w:val="pt-BR"/>
+        </w:rPr>
+        <w:t>%</w:t>
+      </w:r>
+      <w:r>
+        <w:rPr>
+          <w:rFonts w:hint="default" w:ascii="Bahnschrift Light SemiCondensed" w:hAnsi="Bahnschrift Light SemiCondensed" w:eastAsia="SimSun" w:cs="Bahnschrift Light SemiCondensed"/>
+          <w:b w:val="0"/>
+          <w:bCs w:val="0"/>
+          <w:sz w:val="24"/>
+          <w:szCs w:val="24"/>
+          <w:u w:val="single"/>
+          <w:lang w:val="pt-BR"/>
+        </w:rPr>
+        <w:t>letra_específica</w:t>
+      </w:r>
+      <w:r>
+        <w:rPr>
+          <w:rFonts w:hint="default" w:ascii="Bahnschrift Light SemiCondensed" w:hAnsi="Bahnschrift Light SemiCondensed" w:eastAsia="SimSun" w:cs="Bahnschrift Light SemiCondensed"/>
+          <w:b/>
+          <w:bCs/>
+          <w:sz w:val="24"/>
+          <w:szCs w:val="24"/>
+        </w:rPr>
+        <w:t>';</w:t>
+      </w:r>
+      <w:r>
+        <w:rPr>
+          <w:rFonts w:hint="default" w:ascii="Bahnschrift Light SemiCondensed" w:hAnsi="Bahnschrift Light SemiCondensed" w:eastAsia="SimSun" w:cs="Bahnschrift Light SemiCondensed"/>
+          <w:b/>
+          <w:bCs/>
+          <w:sz w:val="24"/>
+          <w:szCs w:val="24"/>
+          <w:lang w:val="pt-BR"/>
+        </w:rPr>
+        <w:tab/>
+      </w:r>
+      <w:r>
+        <w:rPr>
+          <w:rFonts w:hint="default" w:ascii="Bahnschrift Light SemiCondensed" w:hAnsi="Bahnschrift Light SemiCondensed" w:eastAsia="SimSun" w:cs="Bahnschrift Light SemiCondensed"/>
+          <w:b/>
+          <w:bCs/>
+          <w:sz w:val="24"/>
+          <w:szCs w:val="24"/>
+          <w:lang w:val="pt-BR"/>
+        </w:rPr>
+        <w:tab/>
+      </w:r>
+      <w:r>
+        <w:rPr>
+          <w:rFonts w:hint="default" w:ascii="Bahnschrift Light SemiCondensed" w:hAnsi="Bahnschrift Light SemiCondensed" w:eastAsia="SimSun" w:cs="Bahnschrift Light SemiCondensed"/>
+          <w:b w:val="0"/>
+          <w:bCs w:val="0"/>
+          <w:sz w:val="24"/>
+          <w:szCs w:val="24"/>
+          <w:lang w:val="pt-BR"/>
+        </w:rPr>
+        <w:t>→</w:t>
+      </w:r>
+    </w:p>
+    <w:p>
+      <w:pPr>
+        <w:jc w:val="left"/>
+        <w:rPr>
+          <w:rFonts w:hint="default" w:ascii="Bahnschrift Light SemiCondensed" w:hAnsi="Bahnschrift Light SemiCondensed" w:eastAsia="SimSun" w:cs="Bahnschrift Light SemiCondensed"/>
+          <w:b w:val="0"/>
+          <w:bCs w:val="0"/>
+          <w:sz w:val="24"/>
+          <w:szCs w:val="24"/>
+          <w:lang w:val="pt-BR"/>
+        </w:rPr>
+      </w:pPr>
+    </w:p>
+    <w:p>
+      <w:pPr>
+        <w:jc w:val="left"/>
+        <w:rPr>
+          <w:rFonts w:hint="default" w:ascii="Bahnschrift Light SemiCondensed" w:hAnsi="Bahnschrift Light SemiCondensed"/>
+          <w:b w:val="0"/>
+          <w:bCs w:val="0"/>
+          <w:i w:val="0"/>
+          <w:iCs w:val="0"/>
+          <w:color w:val="auto"/>
+          <w:sz w:val="24"/>
+          <w:szCs w:val="24"/>
+          <w:u w:val="none"/>
+          <w:lang w:val="pt-BR"/>
+        </w:rPr>
+      </w:pPr>
+      <w:r>
+        <w:rPr>
+          <w:rFonts w:hint="default" w:ascii="Bahnschrift Light SemiCondensed" w:hAnsi="Bahnschrift Light SemiCondensed" w:eastAsia="SimSun" w:cs="Bahnschrift Light SemiCondensed"/>
+          <w:b w:val="0"/>
+          <w:bCs w:val="0"/>
+          <w:sz w:val="24"/>
+          <w:szCs w:val="24"/>
+          <w:lang w:val="pt-BR"/>
+        </w:rPr>
+        <w:tab/>
+      </w:r>
+      <w:r>
+        <w:rPr>
+          <w:rFonts w:hint="default" w:ascii="Bahnschrift Light SemiCondensed" w:hAnsi="Bahnschrift Light SemiCondensed" w:eastAsia="SimSun" w:cs="Bahnschrift Light SemiCondensed"/>
+          <w:b w:val="0"/>
+          <w:bCs w:val="0"/>
+          <w:sz w:val="24"/>
+          <w:szCs w:val="24"/>
+          <w:lang w:val="pt-BR"/>
+        </w:rPr>
+        <w:tab/>
+      </w:r>
+      <w:r>
+        <w:rPr>
+          <w:rFonts w:hint="default" w:ascii="Bahnschrift Light SemiCondensed" w:hAnsi="Bahnschrift Light SemiCondensed" w:eastAsia="SimSun" w:cs="Bahnschrift Light SemiCondensed"/>
+          <w:b w:val="0"/>
+          <w:bCs w:val="0"/>
+          <w:sz w:val="24"/>
+          <w:szCs w:val="24"/>
+          <w:lang w:val="pt-BR"/>
+        </w:rPr>
+        <w:t>Comando utilizado para consultar dados onde suas primeiras instâncias terminam com uma letra específica.</w:t>
+      </w:r>
+    </w:p>
+    <w:p>
+      <w:pPr>
+        <w:jc w:val="left"/>
+        <w:rPr>
+          <w:rFonts w:hint="default" w:ascii="Bahnschrift Light SemiCondensed" w:hAnsi="Bahnschrift Light SemiCondensed"/>
+          <w:b w:val="0"/>
+          <w:bCs w:val="0"/>
+          <w:i w:val="0"/>
+          <w:iCs w:val="0"/>
+          <w:color w:val="auto"/>
+          <w:sz w:val="24"/>
+          <w:szCs w:val="24"/>
+          <w:u w:val="none"/>
+          <w:lang w:val="pt-BR"/>
+        </w:rPr>
+      </w:pPr>
+    </w:p>
+    <w:p>
+      <w:pPr>
+        <w:jc w:val="left"/>
+        <w:rPr>
           <w:rFonts w:hint="default" w:ascii="Bahnschrift Light SemiCondensed" w:hAnsi="Bahnschrift Light SemiCondensed"/>
           <w:b w:val="0"/>
           <w:bCs w:val="0"/>
@@ -19823,15 +20115,11 @@
       <w:pPr>
         <w:jc w:val="left"/>
         <w:rPr>
-          <w:rFonts w:hint="default" w:ascii="Bahnschrift Light SemiCondensed" w:hAnsi="Bahnschrift Light SemiCondensed"/>
-          <w:b w:val="0"/>
-          <w:bCs w:val="0"/>
-          <w:i w:val="0"/>
-          <w:iCs w:val="0"/>
-          <w:color w:val="auto"/>
-          <w:sz w:val="24"/>
-          <w:szCs w:val="24"/>
-          <w:u w:val="none"/>
+          <w:rFonts w:hint="default" w:ascii="Bahnschrift Light SemiCondensed" w:hAnsi="Bahnschrift Light SemiCondensed" w:eastAsia="SimSun" w:cs="Bahnschrift Light SemiCondensed"/>
+          <w:b w:val="0"/>
+          <w:bCs w:val="0"/>
+          <w:sz w:val="24"/>
+          <w:szCs w:val="24"/>
           <w:lang w:val="pt-BR"/>
         </w:rPr>
       </w:pPr>
@@ -19880,338 +20168,6 @@
         </w:rPr>
         <w:t>Comando utilizado para tirar a média dos valores de uma coluna específica da tabela.</w:t>
       </w:r>
-    </w:p>
-    <w:p>
-      <w:pPr>
-        <w:jc w:val="left"/>
-        <w:rPr>
-          <w:rFonts w:hint="default" w:ascii="Bahnschrift Light SemiCondensed" w:hAnsi="Bahnschrift Light SemiCondensed"/>
-          <w:b w:val="0"/>
-          <w:bCs w:val="0"/>
-          <w:i w:val="0"/>
-          <w:iCs w:val="0"/>
-          <w:color w:val="auto"/>
-          <w:sz w:val="24"/>
-          <w:szCs w:val="24"/>
-          <w:u w:val="none"/>
-          <w:lang w:val="pt-BR"/>
-        </w:rPr>
-      </w:pPr>
-    </w:p>
-    <w:p>
-      <w:pPr>
-        <w:jc w:val="left"/>
-        <w:rPr>
-          <w:rFonts w:hint="default" w:ascii="Bahnschrift Light SemiCondensed" w:hAnsi="Bahnschrift Light SemiCondensed" w:eastAsia="SimSun" w:cs="Bahnschrift Light SemiCondensed"/>
-          <w:b w:val="0"/>
-          <w:bCs w:val="0"/>
-          <w:sz w:val="24"/>
-          <w:szCs w:val="24"/>
-          <w:u w:val="single"/>
-          <w:lang w:val="pt-BR"/>
-        </w:rPr>
-      </w:pPr>
-      <w:r>
-        <w:rPr>
-          <w:rFonts w:hint="default" w:ascii="Bahnschrift Light SemiCondensed" w:hAnsi="Bahnschrift Light SemiCondensed" w:eastAsia="SimSun" w:cs="Bahnschrift Light SemiCondensed"/>
-          <w:b w:val="0"/>
-          <w:bCs w:val="0"/>
-          <w:sz w:val="24"/>
-          <w:szCs w:val="24"/>
-        </w:rPr>
-        <w:t xml:space="preserve">SELECT </w:t>
-      </w:r>
-      <w:r>
-        <w:rPr>
-          <w:rFonts w:hint="default" w:ascii="Bahnschrift Light SemiCondensed" w:hAnsi="Bahnschrift Light SemiCondensed" w:eastAsia="SimSun" w:cs="Bahnschrift Light SemiCondensed"/>
-          <w:b w:val="0"/>
-          <w:bCs w:val="0"/>
-          <w:sz w:val="24"/>
-          <w:szCs w:val="24"/>
-          <w:u w:val="single"/>
-          <w:lang w:val="pt-BR"/>
-        </w:rPr>
-        <w:t>coluna_específica</w:t>
-      </w:r>
-      <w:r>
-        <w:rPr>
-          <w:rFonts w:hint="default" w:ascii="Bahnschrift Light SemiCondensed" w:hAnsi="Bahnschrift Light SemiCondensed" w:eastAsia="SimSun" w:cs="Bahnschrift Light SemiCondensed"/>
-          <w:b w:val="0"/>
-          <w:bCs w:val="0"/>
-          <w:sz w:val="24"/>
-          <w:szCs w:val="24"/>
-        </w:rPr>
-        <w:t xml:space="preserve"> FROM </w:t>
-      </w:r>
-      <w:r>
-        <w:rPr>
-          <w:rFonts w:hint="default" w:ascii="Bahnschrift Light SemiCondensed" w:hAnsi="Bahnschrift Light SemiCondensed" w:eastAsia="SimSun" w:cs="Bahnschrift Light SemiCondensed"/>
-          <w:b w:val="0"/>
-          <w:bCs w:val="0"/>
-          <w:sz w:val="24"/>
-          <w:szCs w:val="24"/>
-          <w:lang w:val="pt-BR"/>
-        </w:rPr>
-        <w:t>nome_da_</w:t>
-      </w:r>
-      <w:r>
-        <w:rPr>
-          <w:rFonts w:hint="default" w:ascii="Bahnschrift Light SemiCondensed" w:hAnsi="Bahnschrift Light SemiCondensed" w:eastAsia="SimSun" w:cs="Bahnschrift Light SemiCondensed"/>
-          <w:b w:val="0"/>
-          <w:bCs w:val="0"/>
-          <w:sz w:val="24"/>
-          <w:szCs w:val="24"/>
-          <w:u w:val="single"/>
-          <w:lang w:val="pt-BR"/>
-        </w:rPr>
-        <w:t>tabela</w:t>
-      </w:r>
-    </w:p>
-    <w:p>
-      <w:pPr>
-        <w:jc w:val="left"/>
-        <w:rPr>
-          <w:rFonts w:hint="default" w:ascii="Bahnschrift Light SemiCondensed" w:hAnsi="Bahnschrift Light SemiCondensed" w:eastAsia="SimSun" w:cs="Bahnschrift Light SemiCondensed"/>
-          <w:b w:val="0"/>
-          <w:bCs w:val="0"/>
-          <w:sz w:val="24"/>
-          <w:szCs w:val="24"/>
-          <w:lang w:val="pt-BR"/>
-        </w:rPr>
-      </w:pPr>
-      <w:r>
-        <w:rPr>
-          <w:rFonts w:hint="default" w:ascii="Bahnschrift Light SemiCondensed" w:hAnsi="Bahnschrift Light SemiCondensed" w:eastAsia="SimSun" w:cs="Bahnschrift Light SemiCondensed"/>
-          <w:b/>
-          <w:bCs/>
-          <w:sz w:val="24"/>
-          <w:szCs w:val="24"/>
-        </w:rPr>
-        <w:t>WHERE SUBSTRING</w:t>
-      </w:r>
-      <w:r>
-        <w:rPr>
-          <w:rFonts w:hint="default" w:ascii="Bahnschrift Light SemiCondensed" w:hAnsi="Bahnschrift Light SemiCondensed" w:eastAsia="SimSun" w:cs="Bahnschrift Light SemiCondensed"/>
-          <w:b/>
-          <w:bCs/>
-          <w:sz w:val="24"/>
-          <w:szCs w:val="24"/>
-          <w:lang w:val="pt-BR"/>
-        </w:rPr>
-        <w:t>_INDEX</w:t>
-      </w:r>
-      <w:r>
-        <w:rPr>
-          <w:rFonts w:hint="default" w:ascii="Bahnschrift Light SemiCondensed" w:hAnsi="Bahnschrift Light SemiCondensed" w:eastAsia="SimSun" w:cs="Bahnschrift Light SemiCondensed"/>
-          <w:b/>
-          <w:bCs/>
-          <w:sz w:val="24"/>
-          <w:szCs w:val="24"/>
-        </w:rPr>
-        <w:t>(</w:t>
-      </w:r>
-      <w:r>
-        <w:rPr>
-          <w:rFonts w:hint="default" w:ascii="Bahnschrift Light SemiCondensed" w:hAnsi="Bahnschrift Light SemiCondensed" w:eastAsia="SimSun" w:cs="Bahnschrift Light SemiCondensed"/>
-          <w:b w:val="0"/>
-          <w:bCs w:val="0"/>
-          <w:sz w:val="24"/>
-          <w:szCs w:val="24"/>
-          <w:u w:val="single"/>
-          <w:lang w:val="pt-BR"/>
-        </w:rPr>
-        <w:t>coluna_específica</w:t>
-      </w:r>
-      <w:r>
-        <w:rPr>
-          <w:rFonts w:hint="default" w:ascii="Bahnschrift Light SemiCondensed" w:hAnsi="Bahnschrift Light SemiCondensed" w:eastAsia="SimSun" w:cs="Bahnschrift Light SemiCondensed"/>
-          <w:b/>
-          <w:bCs/>
-          <w:sz w:val="24"/>
-          <w:szCs w:val="24"/>
-        </w:rPr>
-        <w:t xml:space="preserve">, </w:t>
-      </w:r>
-      <w:r>
-        <w:rPr>
-          <w:rFonts w:hint="default" w:ascii="Bahnschrift Light SemiCondensed" w:hAnsi="Bahnschrift Light SemiCondensed" w:eastAsia="SimSun" w:cs="Bahnschrift Light SemiCondensed"/>
-          <w:b/>
-          <w:bCs/>
-          <w:sz w:val="24"/>
-          <w:szCs w:val="24"/>
-          <w:lang w:val="pt-BR"/>
-        </w:rPr>
-        <w:t xml:space="preserve"> ‘  ’,  </w:t>
-      </w:r>
-      <w:r>
-        <w:rPr>
-          <w:rFonts w:hint="default" w:ascii="Bahnschrift Light SemiCondensed" w:hAnsi="Bahnschrift Light SemiCondensed" w:eastAsia="SimSun" w:cs="Bahnschrift Light SemiCondensed"/>
-          <w:b/>
-          <w:bCs/>
-          <w:sz w:val="24"/>
-          <w:szCs w:val="24"/>
-        </w:rPr>
-        <w:t xml:space="preserve">1) = </w:t>
-      </w:r>
-      <w:r>
-        <w:rPr>
-          <w:rFonts w:hint="default" w:ascii="Bahnschrift Light SemiCondensed" w:hAnsi="Bahnschrift Light SemiCondensed" w:eastAsia="SimSun" w:cs="Bahnschrift Light SemiCondensed"/>
-          <w:b/>
-          <w:bCs/>
-          <w:sz w:val="24"/>
-          <w:szCs w:val="24"/>
-          <w:lang w:val="pt-BR"/>
-        </w:rPr>
-        <w:t xml:space="preserve">LIKE </w:t>
-      </w:r>
-      <w:r>
-        <w:rPr>
-          <w:rFonts w:hint="default" w:ascii="Bahnschrift Light SemiCondensed" w:hAnsi="Bahnschrift Light SemiCondensed" w:eastAsia="SimSun" w:cs="Bahnschrift Light SemiCondensed"/>
-          <w:b/>
-          <w:bCs/>
-          <w:sz w:val="24"/>
-          <w:szCs w:val="24"/>
-        </w:rPr>
-        <w:t>'</w:t>
-      </w:r>
-      <w:r>
-        <w:rPr>
-          <w:rFonts w:hint="default" w:ascii="Bahnschrift Light SemiCondensed" w:hAnsi="Bahnschrift Light SemiCondensed" w:eastAsia="SimSun" w:cs="Bahnschrift Light SemiCondensed"/>
-          <w:b/>
-          <w:bCs/>
-          <w:sz w:val="24"/>
-          <w:szCs w:val="24"/>
-          <w:lang w:val="pt-BR"/>
-        </w:rPr>
-        <w:t>%</w:t>
-      </w:r>
-      <w:r>
-        <w:rPr>
-          <w:rFonts w:hint="default" w:ascii="Bahnschrift Light SemiCondensed" w:hAnsi="Bahnschrift Light SemiCondensed" w:eastAsia="SimSun" w:cs="Bahnschrift Light SemiCondensed"/>
-          <w:b w:val="0"/>
-          <w:bCs w:val="0"/>
-          <w:sz w:val="24"/>
-          <w:szCs w:val="24"/>
-          <w:u w:val="single"/>
-          <w:lang w:val="pt-BR"/>
-        </w:rPr>
-        <w:t>letra_específica</w:t>
-      </w:r>
-      <w:r>
-        <w:rPr>
-          <w:rFonts w:hint="default" w:ascii="Bahnschrift Light SemiCondensed" w:hAnsi="Bahnschrift Light SemiCondensed" w:eastAsia="SimSun" w:cs="Bahnschrift Light SemiCondensed"/>
-          <w:b/>
-          <w:bCs/>
-          <w:sz w:val="24"/>
-          <w:szCs w:val="24"/>
-        </w:rPr>
-        <w:t>';</w:t>
-      </w:r>
-      <w:r>
-        <w:rPr>
-          <w:rFonts w:hint="default" w:ascii="Bahnschrift Light SemiCondensed" w:hAnsi="Bahnschrift Light SemiCondensed" w:eastAsia="SimSun" w:cs="Bahnschrift Light SemiCondensed"/>
-          <w:b/>
-          <w:bCs/>
-          <w:sz w:val="24"/>
-          <w:szCs w:val="24"/>
-          <w:lang w:val="pt-BR"/>
-        </w:rPr>
-        <w:tab/>
-      </w:r>
-      <w:r>
-        <w:rPr>
-          <w:rFonts w:hint="default" w:ascii="Bahnschrift Light SemiCondensed" w:hAnsi="Bahnschrift Light SemiCondensed" w:eastAsia="SimSun" w:cs="Bahnschrift Light SemiCondensed"/>
-          <w:b/>
-          <w:bCs/>
-          <w:sz w:val="24"/>
-          <w:szCs w:val="24"/>
-          <w:lang w:val="pt-BR"/>
-        </w:rPr>
-        <w:tab/>
-      </w:r>
-      <w:r>
-        <w:rPr>
-          <w:rFonts w:hint="default" w:ascii="Bahnschrift Light SemiCondensed" w:hAnsi="Bahnschrift Light SemiCondensed" w:eastAsia="SimSun" w:cs="Bahnschrift Light SemiCondensed"/>
-          <w:b w:val="0"/>
-          <w:bCs w:val="0"/>
-          <w:sz w:val="24"/>
-          <w:szCs w:val="24"/>
-          <w:lang w:val="pt-BR"/>
-        </w:rPr>
-        <w:t>→</w:t>
-      </w:r>
-    </w:p>
-    <w:p>
-      <w:pPr>
-        <w:jc w:val="left"/>
-        <w:rPr>
-          <w:rFonts w:hint="default" w:ascii="Bahnschrift Light SemiCondensed" w:hAnsi="Bahnschrift Light SemiCondensed" w:eastAsia="SimSun" w:cs="Bahnschrift Light SemiCondensed"/>
-          <w:b w:val="0"/>
-          <w:bCs w:val="0"/>
-          <w:sz w:val="24"/>
-          <w:szCs w:val="24"/>
-          <w:lang w:val="pt-BR"/>
-        </w:rPr>
-      </w:pPr>
-    </w:p>
-    <w:p>
-      <w:pPr>
-        <w:jc w:val="left"/>
-        <w:rPr>
-          <w:rFonts w:hint="default" w:ascii="Bahnschrift Light SemiCondensed" w:hAnsi="Bahnschrift Light SemiCondensed" w:eastAsia="SimSun" w:cs="Bahnschrift Light SemiCondensed"/>
-          <w:b w:val="0"/>
-          <w:bCs w:val="0"/>
-          <w:sz w:val="24"/>
-          <w:szCs w:val="24"/>
-          <w:lang w:val="pt-BR"/>
-        </w:rPr>
-      </w:pPr>
-      <w:r>
-        <w:rPr>
-          <w:rFonts w:hint="default" w:ascii="Bahnschrift Light SemiCondensed" w:hAnsi="Bahnschrift Light SemiCondensed" w:eastAsia="SimSun" w:cs="Bahnschrift Light SemiCondensed"/>
-          <w:b w:val="0"/>
-          <w:bCs w:val="0"/>
-          <w:sz w:val="24"/>
-          <w:szCs w:val="24"/>
-          <w:lang w:val="pt-BR"/>
-        </w:rPr>
-        <w:tab/>
-      </w:r>
-      <w:r>
-        <w:rPr>
-          <w:rFonts w:hint="default" w:ascii="Bahnschrift Light SemiCondensed" w:hAnsi="Bahnschrift Light SemiCondensed" w:eastAsia="SimSun" w:cs="Bahnschrift Light SemiCondensed"/>
-          <w:b w:val="0"/>
-          <w:bCs w:val="0"/>
-          <w:sz w:val="24"/>
-          <w:szCs w:val="24"/>
-          <w:lang w:val="pt-BR"/>
-        </w:rPr>
-        <w:tab/>
-      </w:r>
-      <w:r>
-        <w:rPr>
-          <w:rFonts w:hint="default" w:ascii="Bahnschrift Light SemiCondensed" w:hAnsi="Bahnschrift Light SemiCondensed" w:eastAsia="SimSun" w:cs="Bahnschrift Light SemiCondensed"/>
-          <w:b w:val="0"/>
-          <w:bCs w:val="0"/>
-          <w:sz w:val="24"/>
-          <w:szCs w:val="24"/>
-          <w:lang w:val="pt-BR"/>
-        </w:rPr>
-        <w:t>Comando utilizado para consultar dados onde suas primeiras instâncias terminam com uma letra específica.</w:t>
-      </w:r>
-    </w:p>
-    <w:p>
-      <w:pPr>
-        <w:jc w:val="left"/>
-        <w:rPr>
-          <w:rFonts w:hint="default" w:ascii="Bahnschrift Light SemiCondensed" w:hAnsi="Bahnschrift Light SemiCondensed" w:eastAsia="SimSun" w:cs="Bahnschrift Light SemiCondensed"/>
-          <w:b w:val="0"/>
-          <w:bCs w:val="0"/>
-          <w:sz w:val="24"/>
-          <w:szCs w:val="24"/>
-          <w:lang w:val="pt-BR"/>
-        </w:rPr>
-      </w:pPr>
     </w:p>
     <w:p>
       <w:pPr>
@@ -25826,6 +25782,26 @@
     </w:p>
     <w:p>
       <w:pPr>
+        <w:ind w:firstLine="708" w:firstLineChars="0"/>
+        <w:jc w:val="left"/>
+        <w:rPr>
+          <w:rFonts w:hint="default"/>
+          <w:lang w:val="pt-BR"/>
+        </w:rPr>
+      </w:pPr>
+    </w:p>
+    <w:p>
+      <w:pPr>
+        <w:ind w:firstLine="708" w:firstLineChars="0"/>
+        <w:jc w:val="left"/>
+        <w:rPr>
+          <w:rFonts w:hint="default"/>
+          <w:lang w:val="pt-BR"/>
+        </w:rPr>
+      </w:pPr>
+    </w:p>
+    <w:p>
+      <w:pPr>
         <w:jc w:val="left"/>
         <w:rPr>
           <w:rFonts w:hint="default"/>
@@ -26749,15 +26725,87 @@
           <w:lang w:val="pt-BR"/>
         </w:rPr>
       </w:pPr>
+    </w:p>
+    <w:p>
+      <w:pPr>
+        <w:ind w:firstLine="708" w:firstLineChars="0"/>
+        <w:jc w:val="left"/>
+        <w:rPr>
+          <w:rFonts w:hint="default" w:ascii="Bahnschrift Light SemiCondensed" w:hAnsi="Bahnschrift Light SemiCondensed"/>
+          <w:b w:val="0"/>
+          <w:bCs w:val="0"/>
+          <w:i w:val="0"/>
+          <w:iCs w:val="0"/>
+          <w:color w:val="auto"/>
+          <w:sz w:val="24"/>
+          <w:szCs w:val="24"/>
+          <w:u w:val="none"/>
+          <w:lang w:val="pt-BR"/>
+        </w:rPr>
+      </w:pPr>
+    </w:p>
+    <w:p>
+      <w:pPr>
+        <w:ind w:firstLine="708" w:firstLineChars="0"/>
+        <w:jc w:val="left"/>
+        <w:rPr>
+          <w:rFonts w:hint="default" w:ascii="Bahnschrift Light SemiCondensed" w:hAnsi="Bahnschrift Light SemiCondensed"/>
+          <w:b w:val="0"/>
+          <w:bCs w:val="0"/>
+          <w:i w:val="0"/>
+          <w:iCs w:val="0"/>
+          <w:color w:val="auto"/>
+          <w:sz w:val="24"/>
+          <w:szCs w:val="24"/>
+          <w:u w:val="none"/>
+          <w:lang w:val="pt-BR"/>
+        </w:rPr>
+      </w:pPr>
+    </w:p>
+    <w:p>
+      <w:pPr>
+        <w:ind w:firstLine="708" w:firstLineChars="0"/>
+        <w:jc w:val="left"/>
+        <w:rPr>
+          <w:rFonts w:hint="default" w:ascii="Bahnschrift Light SemiCondensed" w:hAnsi="Bahnschrift Light SemiCondensed"/>
+          <w:b w:val="0"/>
+          <w:bCs w:val="0"/>
+          <w:i w:val="0"/>
+          <w:iCs w:val="0"/>
+          <w:color w:val="auto"/>
+          <w:sz w:val="24"/>
+          <w:szCs w:val="24"/>
+          <w:u w:val="none"/>
+          <w:lang w:val="pt-BR"/>
+        </w:rPr>
+      </w:pPr>
+    </w:p>
+    <w:p>
+      <w:pPr>
+        <w:ind w:firstLine="708" w:firstLineChars="0"/>
+        <w:jc w:val="left"/>
+        <w:rPr>
+          <w:rFonts w:hint="default" w:ascii="Bahnschrift Light SemiCondensed" w:hAnsi="Bahnschrift Light SemiCondensed"/>
+          <w:b w:val="0"/>
+          <w:bCs w:val="0"/>
+          <w:i w:val="0"/>
+          <w:iCs w:val="0"/>
+          <w:color w:val="auto"/>
+          <w:sz w:val="24"/>
+          <w:szCs w:val="24"/>
+          <w:u w:val="none"/>
+          <w:lang w:val="pt-BR"/>
+        </w:rPr>
+      </w:pPr>
       <w:r>
         <w:drawing>
           <wp:anchor distT="0" distB="0" distL="114300" distR="114300" simplePos="0" relativeHeight="251661312" behindDoc="1" locked="0" layoutInCell="1" allowOverlap="1">
             <wp:simplePos x="0" y="0"/>
             <wp:positionH relativeFrom="column">
-              <wp:posOffset>1116330</wp:posOffset>
+              <wp:posOffset>917575</wp:posOffset>
             </wp:positionH>
             <wp:positionV relativeFrom="paragraph">
-              <wp:posOffset>-135255</wp:posOffset>
+              <wp:posOffset>-673100</wp:posOffset>
             </wp:positionV>
             <wp:extent cx="3667125" cy="4448175"/>
             <wp:effectExtent l="0" t="0" r="9525" b="9525"/>
@@ -27127,78 +27175,6 @@
     </w:p>
     <w:p>
       <w:pPr>
-        <w:ind w:firstLine="708" w:firstLineChars="0"/>
-        <w:jc w:val="left"/>
-        <w:rPr>
-          <w:rFonts w:hint="default" w:ascii="Bahnschrift Light SemiCondensed" w:hAnsi="Bahnschrift Light SemiCondensed"/>
-          <w:b w:val="0"/>
-          <w:bCs w:val="0"/>
-          <w:i w:val="0"/>
-          <w:iCs w:val="0"/>
-          <w:color w:val="auto"/>
-          <w:sz w:val="24"/>
-          <w:szCs w:val="24"/>
-          <w:u w:val="none"/>
-          <w:lang w:val="pt-BR"/>
-        </w:rPr>
-      </w:pPr>
-    </w:p>
-    <w:p>
-      <w:pPr>
-        <w:ind w:firstLine="708" w:firstLineChars="0"/>
-        <w:jc w:val="left"/>
-        <w:rPr>
-          <w:rFonts w:hint="default" w:ascii="Bahnschrift Light SemiCondensed" w:hAnsi="Bahnschrift Light SemiCondensed"/>
-          <w:b w:val="0"/>
-          <w:bCs w:val="0"/>
-          <w:i w:val="0"/>
-          <w:iCs w:val="0"/>
-          <w:color w:val="auto"/>
-          <w:sz w:val="24"/>
-          <w:szCs w:val="24"/>
-          <w:u w:val="none"/>
-          <w:lang w:val="pt-BR"/>
-        </w:rPr>
-      </w:pPr>
-    </w:p>
-    <w:p>
-      <w:pPr>
-        <w:ind w:firstLine="708" w:firstLineChars="0"/>
-        <w:jc w:val="left"/>
-        <w:rPr>
-          <w:rFonts w:hint="default" w:ascii="Bahnschrift Light SemiCondensed" w:hAnsi="Bahnschrift Light SemiCondensed"/>
-          <w:b w:val="0"/>
-          <w:bCs w:val="0"/>
-          <w:i w:val="0"/>
-          <w:iCs w:val="0"/>
-          <w:color w:val="auto"/>
-          <w:sz w:val="24"/>
-          <w:szCs w:val="24"/>
-          <w:u w:val="none"/>
-          <w:lang w:val="pt-BR"/>
-        </w:rPr>
-      </w:pPr>
-    </w:p>
-    <w:p>
-      <w:pPr>
-        <w:ind w:firstLine="708" w:firstLineChars="0"/>
-        <w:jc w:val="left"/>
-        <w:rPr>
-          <w:rFonts w:hint="default" w:ascii="Bahnschrift Light SemiCondensed" w:hAnsi="Bahnschrift Light SemiCondensed"/>
-          <w:b w:val="0"/>
-          <w:bCs w:val="0"/>
-          <w:i w:val="0"/>
-          <w:iCs w:val="0"/>
-          <w:color w:val="auto"/>
-          <w:sz w:val="24"/>
-          <w:szCs w:val="24"/>
-          <w:u w:val="none"/>
-          <w:lang w:val="pt-BR"/>
-        </w:rPr>
-      </w:pPr>
-    </w:p>
-    <w:p>
-      <w:pPr>
         <w:jc w:val="left"/>
         <w:rPr>
           <w:rFonts w:hint="default" w:ascii="Bahnschrift Light SemiCondensed" w:hAnsi="Bahnschrift Light SemiCondensed"/>
@@ -27554,38 +27530,6 @@
           <w:lang w:val="pt-BR"/>
         </w:rPr>
         <w:t>Cada entidade pode se relacionar com qualquer registro de outra tabela, e quantos registros ela precisar.</w:t>
-      </w:r>
-    </w:p>
-    <w:p>
-      <w:pPr>
-        <w:jc w:val="left"/>
-        <w:rPr>
-          <w:rFonts w:hint="default" w:ascii="Bahnschrift Light SemiCondensed" w:hAnsi="Bahnschrift Light SemiCondensed"/>
-          <w:b w:val="0"/>
-          <w:bCs w:val="0"/>
-          <w:i w:val="0"/>
-          <w:iCs w:val="0"/>
-          <w:color w:val="auto"/>
-          <w:sz w:val="24"/>
-          <w:szCs w:val="24"/>
-          <w:u w:val="none"/>
-          <w:lang w:val="pt-BR"/>
-        </w:rPr>
-      </w:pPr>
-      <w:r>
-        <w:rPr>
-          <w:rFonts w:hint="default" w:ascii="Bahnschrift Light SemiCondensed" w:hAnsi="Bahnschrift Light SemiCondensed"/>
-          <w:b w:val="0"/>
-          <w:bCs w:val="0"/>
-          <w:i w:val="0"/>
-          <w:iCs w:val="0"/>
-          <w:color w:val="auto"/>
-          <w:sz w:val="24"/>
-          <w:szCs w:val="24"/>
-          <w:u w:val="none"/>
-          <w:lang w:val="pt-BR"/>
-        </w:rPr>
-        <w:tab/>
       </w:r>
     </w:p>
     <w:p>
@@ -27609,10 +27553,10 @@
           <wp:anchor distT="0" distB="0" distL="114300" distR="114300" simplePos="0" relativeHeight="251661312" behindDoc="1" locked="0" layoutInCell="1" allowOverlap="1">
             <wp:simplePos x="0" y="0"/>
             <wp:positionH relativeFrom="column">
-              <wp:posOffset>752475</wp:posOffset>
+              <wp:posOffset>736600</wp:posOffset>
             </wp:positionH>
             <wp:positionV relativeFrom="paragraph">
-              <wp:posOffset>31115</wp:posOffset>
+              <wp:posOffset>118745</wp:posOffset>
             </wp:positionV>
             <wp:extent cx="3985895" cy="2709545"/>
             <wp:effectExtent l="0" t="0" r="14605" b="14605"/>
@@ -27655,191 +27599,274 @@
           </wp:anchor>
         </w:drawing>
       </w:r>
-    </w:p>
-    <w:p>
-      <w:pPr>
-        <w:jc w:val="left"/>
-        <w:rPr>
-          <w:rFonts w:hint="default" w:ascii="Bahnschrift Light SemiCondensed" w:hAnsi="Bahnschrift Light SemiCondensed"/>
-          <w:b w:val="0"/>
-          <w:bCs w:val="0"/>
-          <w:i w:val="0"/>
-          <w:iCs w:val="0"/>
-          <w:color w:val="auto"/>
-          <w:sz w:val="24"/>
-          <w:szCs w:val="24"/>
-          <w:u w:val="none"/>
-          <w:lang w:val="pt-BR"/>
-        </w:rPr>
-      </w:pPr>
-    </w:p>
-    <w:p>
-      <w:pPr>
-        <w:jc w:val="left"/>
-        <w:rPr>
-          <w:rFonts w:hint="default" w:ascii="Bahnschrift Light SemiCondensed" w:hAnsi="Bahnschrift Light SemiCondensed"/>
-          <w:b w:val="0"/>
-          <w:bCs w:val="0"/>
-          <w:i w:val="0"/>
-          <w:iCs w:val="0"/>
-          <w:color w:val="auto"/>
-          <w:sz w:val="24"/>
-          <w:szCs w:val="24"/>
-          <w:u w:val="none"/>
-          <w:lang w:val="pt-BR"/>
-        </w:rPr>
-      </w:pPr>
-    </w:p>
-    <w:p>
-      <w:pPr>
-        <w:jc w:val="left"/>
-        <w:rPr>
-          <w:rFonts w:hint="default" w:ascii="Bahnschrift Light SemiCondensed" w:hAnsi="Bahnschrift Light SemiCondensed"/>
-          <w:b w:val="0"/>
-          <w:bCs w:val="0"/>
-          <w:i w:val="0"/>
-          <w:iCs w:val="0"/>
-          <w:color w:val="auto"/>
-          <w:sz w:val="24"/>
-          <w:szCs w:val="24"/>
-          <w:u w:val="none"/>
-          <w:lang w:val="pt-BR"/>
-        </w:rPr>
-      </w:pPr>
-    </w:p>
-    <w:p>
-      <w:pPr>
-        <w:jc w:val="left"/>
-        <w:rPr>
-          <w:rFonts w:hint="default" w:ascii="Bahnschrift Light SemiCondensed" w:hAnsi="Bahnschrift Light SemiCondensed"/>
-          <w:b w:val="0"/>
-          <w:bCs w:val="0"/>
-          <w:i w:val="0"/>
-          <w:iCs w:val="0"/>
-          <w:color w:val="auto"/>
-          <w:sz w:val="24"/>
-          <w:szCs w:val="24"/>
-          <w:u w:val="none"/>
-          <w:lang w:val="pt-BR"/>
-        </w:rPr>
-      </w:pPr>
-    </w:p>
-    <w:p>
-      <w:pPr>
-        <w:jc w:val="left"/>
-        <w:rPr>
-          <w:rFonts w:hint="default" w:ascii="Bahnschrift Light SemiCondensed" w:hAnsi="Bahnschrift Light SemiCondensed"/>
-          <w:b w:val="0"/>
-          <w:bCs w:val="0"/>
-          <w:i w:val="0"/>
-          <w:iCs w:val="0"/>
-          <w:color w:val="auto"/>
-          <w:sz w:val="24"/>
-          <w:szCs w:val="24"/>
-          <w:u w:val="none"/>
-          <w:lang w:val="pt-BR"/>
-        </w:rPr>
-      </w:pPr>
-    </w:p>
-    <w:p>
-      <w:pPr>
-        <w:jc w:val="left"/>
-        <w:rPr>
-          <w:rFonts w:hint="default" w:ascii="Bahnschrift Light SemiCondensed" w:hAnsi="Bahnschrift Light SemiCondensed"/>
-          <w:b w:val="0"/>
-          <w:bCs w:val="0"/>
-          <w:i w:val="0"/>
-          <w:iCs w:val="0"/>
-          <w:color w:val="auto"/>
-          <w:sz w:val="24"/>
-          <w:szCs w:val="24"/>
-          <w:u w:val="none"/>
-          <w:lang w:val="pt-BR"/>
-        </w:rPr>
-      </w:pPr>
-    </w:p>
-    <w:p>
-      <w:pPr>
-        <w:jc w:val="left"/>
-        <w:rPr>
-          <w:rFonts w:hint="default" w:ascii="Bahnschrift Light SemiCondensed" w:hAnsi="Bahnschrift Light SemiCondensed"/>
-          <w:b w:val="0"/>
-          <w:bCs w:val="0"/>
-          <w:i w:val="0"/>
-          <w:iCs w:val="0"/>
-          <w:color w:val="auto"/>
-          <w:sz w:val="24"/>
-          <w:szCs w:val="24"/>
-          <w:u w:val="none"/>
-          <w:lang w:val="pt-BR"/>
-        </w:rPr>
-      </w:pPr>
-    </w:p>
-    <w:p>
-      <w:pPr>
-        <w:jc w:val="left"/>
-        <w:rPr>
-          <w:rFonts w:hint="default" w:ascii="Bahnschrift Light SemiCondensed" w:hAnsi="Bahnschrift Light SemiCondensed"/>
-          <w:b w:val="0"/>
-          <w:bCs w:val="0"/>
-          <w:i w:val="0"/>
-          <w:iCs w:val="0"/>
-          <w:color w:val="auto"/>
-          <w:sz w:val="24"/>
-          <w:szCs w:val="24"/>
-          <w:u w:val="none"/>
-          <w:lang w:val="pt-BR"/>
-        </w:rPr>
-      </w:pPr>
-    </w:p>
-    <w:p>
-      <w:pPr>
-        <w:jc w:val="left"/>
-        <w:rPr>
-          <w:rFonts w:hint="default" w:ascii="Bahnschrift Light SemiCondensed" w:hAnsi="Bahnschrift Light SemiCondensed"/>
-          <w:b w:val="0"/>
-          <w:bCs w:val="0"/>
-          <w:i w:val="0"/>
-          <w:iCs w:val="0"/>
-          <w:color w:val="auto"/>
-          <w:sz w:val="24"/>
-          <w:szCs w:val="24"/>
-          <w:u w:val="none"/>
-          <w:lang w:val="pt-BR"/>
-        </w:rPr>
-      </w:pPr>
-    </w:p>
-    <w:p>
-      <w:pPr>
-        <w:jc w:val="left"/>
-        <w:rPr>
-          <w:rFonts w:hint="default" w:ascii="Bahnschrift Light SemiCondensed" w:hAnsi="Bahnschrift Light SemiCondensed"/>
-          <w:b w:val="0"/>
-          <w:bCs w:val="0"/>
-          <w:i w:val="0"/>
-          <w:iCs w:val="0"/>
-          <w:color w:val="auto"/>
-          <w:sz w:val="24"/>
-          <w:szCs w:val="24"/>
-          <w:u w:val="none"/>
-          <w:lang w:val="pt-BR"/>
-        </w:rPr>
-      </w:pPr>
-      <w:r>
-        <w:rPr>
-          <w:rFonts w:hint="default" w:ascii="Bahnschrift Light SemiCondensed" w:hAnsi="Bahnschrift Light SemiCondensed"/>
-          <w:b w:val="0"/>
-          <w:bCs w:val="0"/>
-          <w:i w:val="0"/>
-          <w:iCs w:val="0"/>
-          <w:color w:val="auto"/>
-          <w:sz w:val="24"/>
-          <w:szCs w:val="24"/>
-          <w:u w:val="none"/>
-          <w:lang w:val="pt-BR"/>
-        </w:rPr>
-        <w:tab/>
-      </w:r>
+      <w:r>
+        <w:rPr>
+          <w:rFonts w:hint="default" w:ascii="Bahnschrift Light SemiCondensed" w:hAnsi="Bahnschrift Light SemiCondensed"/>
+          <w:b w:val="0"/>
+          <w:bCs w:val="0"/>
+          <w:i w:val="0"/>
+          <w:iCs w:val="0"/>
+          <w:color w:val="auto"/>
+          <w:sz w:val="24"/>
+          <w:szCs w:val="24"/>
+          <w:u w:val="none"/>
+          <w:lang w:val="pt-BR"/>
+        </w:rPr>
+        <w:tab/>
+      </w:r>
+    </w:p>
+    <w:p>
+      <w:pPr>
+        <w:jc w:val="left"/>
+        <w:rPr>
+          <w:rFonts w:hint="default" w:ascii="Bahnschrift Light SemiCondensed" w:hAnsi="Bahnschrift Light SemiCondensed"/>
+          <w:b w:val="0"/>
+          <w:bCs w:val="0"/>
+          <w:i w:val="0"/>
+          <w:iCs w:val="0"/>
+          <w:color w:val="auto"/>
+          <w:sz w:val="24"/>
+          <w:szCs w:val="24"/>
+          <w:u w:val="none"/>
+          <w:lang w:val="pt-BR"/>
+        </w:rPr>
+      </w:pPr>
+    </w:p>
+    <w:p>
+      <w:pPr>
+        <w:jc w:val="left"/>
+        <w:rPr>
+          <w:rFonts w:hint="default" w:ascii="Bahnschrift Light SemiCondensed" w:hAnsi="Bahnschrift Light SemiCondensed"/>
+          <w:b w:val="0"/>
+          <w:bCs w:val="0"/>
+          <w:i w:val="0"/>
+          <w:iCs w:val="0"/>
+          <w:color w:val="auto"/>
+          <w:sz w:val="24"/>
+          <w:szCs w:val="24"/>
+          <w:u w:val="none"/>
+          <w:lang w:val="pt-BR"/>
+        </w:rPr>
+      </w:pPr>
+    </w:p>
+    <w:p>
+      <w:pPr>
+        <w:jc w:val="left"/>
+        <w:rPr>
+          <w:rFonts w:hint="default" w:ascii="Bahnschrift Light SemiCondensed" w:hAnsi="Bahnschrift Light SemiCondensed"/>
+          <w:b w:val="0"/>
+          <w:bCs w:val="0"/>
+          <w:i w:val="0"/>
+          <w:iCs w:val="0"/>
+          <w:color w:val="auto"/>
+          <w:sz w:val="24"/>
+          <w:szCs w:val="24"/>
+          <w:u w:val="none"/>
+          <w:lang w:val="pt-BR"/>
+        </w:rPr>
+      </w:pPr>
+    </w:p>
+    <w:p>
+      <w:pPr>
+        <w:jc w:val="left"/>
+        <w:rPr>
+          <w:rFonts w:hint="default" w:ascii="Bahnschrift Light SemiCondensed" w:hAnsi="Bahnschrift Light SemiCondensed"/>
+          <w:b w:val="0"/>
+          <w:bCs w:val="0"/>
+          <w:i w:val="0"/>
+          <w:iCs w:val="0"/>
+          <w:color w:val="auto"/>
+          <w:sz w:val="24"/>
+          <w:szCs w:val="24"/>
+          <w:u w:val="none"/>
+          <w:lang w:val="pt-BR"/>
+        </w:rPr>
+      </w:pPr>
+    </w:p>
+    <w:p>
+      <w:pPr>
+        <w:jc w:val="left"/>
+        <w:rPr>
+          <w:rFonts w:hint="default" w:ascii="Bahnschrift Light SemiCondensed" w:hAnsi="Bahnschrift Light SemiCondensed"/>
+          <w:b w:val="0"/>
+          <w:bCs w:val="0"/>
+          <w:i w:val="0"/>
+          <w:iCs w:val="0"/>
+          <w:color w:val="auto"/>
+          <w:sz w:val="24"/>
+          <w:szCs w:val="24"/>
+          <w:u w:val="none"/>
+          <w:lang w:val="pt-BR"/>
+        </w:rPr>
+      </w:pPr>
+    </w:p>
+    <w:p>
+      <w:pPr>
+        <w:jc w:val="left"/>
+        <w:rPr>
+          <w:rFonts w:hint="default" w:ascii="Bahnschrift Light SemiCondensed" w:hAnsi="Bahnschrift Light SemiCondensed"/>
+          <w:b w:val="0"/>
+          <w:bCs w:val="0"/>
+          <w:i w:val="0"/>
+          <w:iCs w:val="0"/>
+          <w:color w:val="auto"/>
+          <w:sz w:val="24"/>
+          <w:szCs w:val="24"/>
+          <w:u w:val="none"/>
+          <w:lang w:val="pt-BR"/>
+        </w:rPr>
+      </w:pPr>
+    </w:p>
+    <w:p>
+      <w:pPr>
+        <w:jc w:val="left"/>
+        <w:rPr>
+          <w:rFonts w:hint="default" w:ascii="Bahnschrift Light SemiCondensed" w:hAnsi="Bahnschrift Light SemiCondensed"/>
+          <w:b w:val="0"/>
+          <w:bCs w:val="0"/>
+          <w:i w:val="0"/>
+          <w:iCs w:val="0"/>
+          <w:color w:val="auto"/>
+          <w:sz w:val="24"/>
+          <w:szCs w:val="24"/>
+          <w:u w:val="none"/>
+          <w:lang w:val="pt-BR"/>
+        </w:rPr>
+      </w:pPr>
+    </w:p>
+    <w:p>
+      <w:pPr>
+        <w:jc w:val="left"/>
+        <w:rPr>
+          <w:rFonts w:hint="default" w:ascii="Bahnschrift Light SemiCondensed" w:hAnsi="Bahnschrift Light SemiCondensed"/>
+          <w:b w:val="0"/>
+          <w:bCs w:val="0"/>
+          <w:i w:val="0"/>
+          <w:iCs w:val="0"/>
+          <w:color w:val="auto"/>
+          <w:sz w:val="24"/>
+          <w:szCs w:val="24"/>
+          <w:u w:val="none"/>
+          <w:lang w:val="pt-BR"/>
+        </w:rPr>
+      </w:pPr>
+    </w:p>
+    <w:p>
+      <w:pPr>
+        <w:jc w:val="left"/>
+        <w:rPr>
+          <w:rFonts w:hint="default" w:ascii="Bahnschrift Light SemiCondensed" w:hAnsi="Bahnschrift Light SemiCondensed"/>
+          <w:b w:val="0"/>
+          <w:bCs w:val="0"/>
+          <w:i w:val="0"/>
+          <w:iCs w:val="0"/>
+          <w:color w:val="auto"/>
+          <w:sz w:val="24"/>
+          <w:szCs w:val="24"/>
+          <w:u w:val="none"/>
+          <w:lang w:val="pt-BR"/>
+        </w:rPr>
+      </w:pPr>
+    </w:p>
+    <w:p>
+      <w:pPr>
+        <w:jc w:val="left"/>
+        <w:rPr>
+          <w:rFonts w:hint="default" w:ascii="Bahnschrift Light SemiCondensed" w:hAnsi="Bahnschrift Light SemiCondensed"/>
+          <w:b w:val="0"/>
+          <w:bCs w:val="0"/>
+          <w:i w:val="0"/>
+          <w:iCs w:val="0"/>
+          <w:color w:val="auto"/>
+          <w:sz w:val="24"/>
+          <w:szCs w:val="24"/>
+          <w:u w:val="none"/>
+          <w:lang w:val="pt-BR"/>
+        </w:rPr>
+      </w:pPr>
+    </w:p>
+    <w:p>
+      <w:pPr>
+        <w:jc w:val="left"/>
+        <w:rPr>
+          <w:rFonts w:hint="default" w:ascii="Bahnschrift Light SemiCondensed" w:hAnsi="Bahnschrift Light SemiCondensed"/>
+          <w:b w:val="0"/>
+          <w:bCs w:val="0"/>
+          <w:i w:val="0"/>
+          <w:iCs w:val="0"/>
+          <w:color w:val="auto"/>
+          <w:sz w:val="24"/>
+          <w:szCs w:val="24"/>
+          <w:u w:val="none"/>
+          <w:lang w:val="pt-BR"/>
+        </w:rPr>
+      </w:pPr>
+      <w:r>
+        <w:rPr>
+          <w:rFonts w:hint="default" w:ascii="Bahnschrift Light SemiCondensed" w:hAnsi="Bahnschrift Light SemiCondensed"/>
+          <w:b w:val="0"/>
+          <w:bCs w:val="0"/>
+          <w:i w:val="0"/>
+          <w:iCs w:val="0"/>
+          <w:color w:val="auto"/>
+          <w:sz w:val="24"/>
+          <w:szCs w:val="24"/>
+          <w:u w:val="none"/>
+          <w:lang w:val="pt-BR"/>
+        </w:rPr>
+        <w:tab/>
+      </w:r>
+    </w:p>
+    <w:p>
+      <w:pPr>
+        <w:jc w:val="left"/>
+        <w:rPr>
+          <w:rFonts w:hint="default" w:ascii="Bahnschrift Light SemiCondensed" w:hAnsi="Bahnschrift Light SemiCondensed"/>
+          <w:b w:val="0"/>
+          <w:bCs w:val="0"/>
+          <w:i w:val="0"/>
+          <w:iCs w:val="0"/>
+          <w:color w:val="auto"/>
+          <w:sz w:val="24"/>
+          <w:szCs w:val="24"/>
+          <w:u w:val="none"/>
+          <w:lang w:val="pt-BR"/>
+        </w:rPr>
+      </w:pPr>
+    </w:p>
+    <w:p>
+      <w:pPr>
+        <w:jc w:val="left"/>
+        <w:rPr>
+          <w:rFonts w:hint="default" w:ascii="Bahnschrift Light SemiCondensed" w:hAnsi="Bahnschrift Light SemiCondensed"/>
+          <w:b w:val="0"/>
+          <w:bCs w:val="0"/>
+          <w:i w:val="0"/>
+          <w:iCs w:val="0"/>
+          <w:color w:val="auto"/>
+          <w:sz w:val="24"/>
+          <w:szCs w:val="24"/>
+          <w:u w:val="none"/>
+          <w:lang w:val="pt-BR"/>
+        </w:rPr>
+      </w:pPr>
+    </w:p>
+    <w:p>
+      <w:pPr>
+        <w:jc w:val="left"/>
+        <w:rPr>
+          <w:rFonts w:hint="default" w:ascii="Bahnschrift Light SemiCondensed" w:hAnsi="Bahnschrift Light SemiCondensed"/>
+          <w:b w:val="0"/>
+          <w:bCs w:val="0"/>
+          <w:i w:val="0"/>
+          <w:iCs w:val="0"/>
+          <w:color w:val="auto"/>
+          <w:sz w:val="24"/>
+          <w:szCs w:val="24"/>
+          <w:u w:val="none"/>
+          <w:lang w:val="pt-BR"/>
+        </w:rPr>
+      </w:pPr>
     </w:p>
     <w:p>
       <w:pPr>
@@ -29055,6 +29082,40 @@
           <w:lang w:val="pt-BR"/>
         </w:rPr>
       </w:pPr>
+    </w:p>
+    <w:p>
+      <w:pPr>
+        <w:jc w:val="left"/>
+        <w:rPr>
+          <w:rFonts w:hint="default" w:ascii="Bahnschrift Light SemiCondensed" w:hAnsi="Bahnschrift Light SemiCondensed"/>
+          <w:b w:val="0"/>
+          <w:bCs w:val="0"/>
+          <w:i w:val="0"/>
+          <w:iCs w:val="0"/>
+          <w:color w:val="auto"/>
+          <w:sz w:val="24"/>
+          <w:szCs w:val="24"/>
+          <w:u w:val="none"/>
+          <w:lang w:val="pt-BR"/>
+        </w:rPr>
+      </w:pPr>
+    </w:p>
+    <w:p>
+      <w:pPr>
+        <w:jc w:val="left"/>
+        <w:rPr>
+          <w:rFonts w:hint="default" w:ascii="Bahnschrift Light SemiCondensed" w:hAnsi="Bahnschrift Light SemiCondensed"/>
+          <w:b w:val="0"/>
+          <w:bCs w:val="0"/>
+          <w:i w:val="0"/>
+          <w:iCs w:val="0"/>
+          <w:color w:val="auto"/>
+          <w:sz w:val="24"/>
+          <w:szCs w:val="24"/>
+          <w:u w:val="none"/>
+          <w:lang w:val="pt-BR"/>
+        </w:rPr>
+      </w:pPr>
       <w:r>
         <w:rPr>
           <w:rFonts w:hint="default" w:ascii="Bahnschrift Light SemiCondensed" w:hAnsi="Bahnschrift Light SemiCondensed"/>
@@ -30965,6 +31026,8 @@
         </w:rPr>
         <w:t xml:space="preserve"> que é a máquina que irá criar registros.</w:t>
       </w:r>
+      <w:bookmarkStart w:id="0" w:name="_GoBack"/>
+      <w:bookmarkEnd w:id="0"/>
     </w:p>
     <w:p>
       <w:pPr>

</xml_diff>